<commit_message>
modified:   FinalExam/FinalExamIS217.docx 	new file:   FinalExam/finalexam.txt
</commit_message>
<xml_diff>
--- a/FinalExam/FinalExamIS217.docx
+++ b/FinalExam/FinalExamIS217.docx
@@ -3,8 +3,23 @@
 <w:document xmlns:ve="http://schemas.openxmlformats.org/markup-compatibility/2006" xmlns:o="urn:schemas-microsoft-com:office:office" xmlns:r="http://schemas.openxmlformats.org/officeDocument/2006/relationships" xmlns:m="http://schemas.openxmlformats.org/officeDocument/2006/math" xmlns:v="urn:schemas-microsoft-com:vml" xmlns:wp="http://schemas.openxmlformats.org/drawingml/2006/wordprocessingDrawing" xmlns:w10="urn:schemas-microsoft-com:office:word" xmlns:w="http://schemas.openxmlformats.org/wordprocessingml/2006/main" xmlns:wne="http://schemas.microsoft.com/office/word/2006/wordml">
   <w:body>
     <w:p>
-      <w:r>
-        <w:t>Ko Hing Chan</w:t>
+      <w:proofErr w:type="spellStart"/>
+      <w:proofErr w:type="gramStart"/>
+      <w:r>
+        <w:t>Ko</w:t>
+      </w:r>
+      <w:proofErr w:type="spellEnd"/>
+      <w:proofErr w:type="gramEnd"/>
+      <w:r>
+        <w:t xml:space="preserve"> </w:t>
+      </w:r>
+      <w:proofErr w:type="spellStart"/>
+      <w:r>
+        <w:t>Hing</w:t>
+      </w:r>
+      <w:proofErr w:type="spellEnd"/>
+      <w:r>
+        <w:t xml:space="preserve"> Chan</w:t>
       </w:r>
     </w:p>
     <w:p>
@@ -17,7 +32,23 @@
         <w:ind w:left="360"/>
       </w:pPr>
       <w:r>
-        <w:t>A software design pattern is a known solution to a programming problem.  They can be creational, behavioral, or structural.  They are usually written with instructions in the comments of the code in order for another programmer to understand their intent and apply it to their situation.  Since some programming problems are recurring, instead of rewriting code from nothing, design patterns can be slightly modified to meet the needs of the problems.</w:t>
+        <w:t xml:space="preserve">A software design pattern is a known solution to a programming problem.  They can be creational, behavioral, or structural.  They </w:t>
+      </w:r>
+      <w:proofErr w:type="gramStart"/>
+      <w:r>
+        <w:t>are usually written</w:t>
+      </w:r>
+      <w:proofErr w:type="gramEnd"/>
+      <w:r>
+        <w:t xml:space="preserve"> with instructions in the comments of the code in order for another programmer to understand their intent and apply it to their situation.  Since some programming problems are recurring, instead of rewriting code from nothing, design patterns </w:t>
+      </w:r>
+      <w:proofErr w:type="gramStart"/>
+      <w:r>
+        <w:t>can be slightly modified</w:t>
+      </w:r>
+      <w:proofErr w:type="gramEnd"/>
+      <w:r>
+        <w:t xml:space="preserve"> to meet the needs of the problems.</w:t>
       </w:r>
     </w:p>
     <w:p>
@@ -30,10 +61,26 @@
         <w:ind w:left="360"/>
       </w:pPr>
       <w:r>
-        <w:t xml:space="preserve">Unit testing is when an individual module of code is run in order to </w:t>
-      </w:r>
-      <w:r>
-        <w:t>confirm its functionality.  Generally, it takes the smallest functional units and runs both independent and combined tests in order to ensure that there will be no breaks in the code.  It is important to perform unit testing because it is a systematic method to find any breaks in the programming in order to fix it and in some cases optimize it.  It would be best used to gain a different perspective on the code that one has written and I would use it to learn from my mistakes and learn how to improve my programming abilities.</w:t>
+        <w:t xml:space="preserve">Unit testing is when an individual module of code </w:t>
+      </w:r>
+      <w:proofErr w:type="gramStart"/>
+      <w:r>
+        <w:t>is run</w:t>
+      </w:r>
+      <w:proofErr w:type="gramEnd"/>
+      <w:r>
+        <w:t xml:space="preserve"> in order to </w:t>
+      </w:r>
+      <w:r>
+        <w:t xml:space="preserve">confirm its functionality.  Generally, it takes the smallest functional units and runs both independent and combined tests in order to ensure that there will be no breaks in the code.  It is important to perform unit testing because it is a systematic method to find any breaks in the programming in order to fix it and in some cases optimize it.  It </w:t>
+      </w:r>
+      <w:proofErr w:type="gramStart"/>
+      <w:r>
+        <w:t>would be best used</w:t>
+      </w:r>
+      <w:proofErr w:type="gramEnd"/>
+      <w:r>
+        <w:t xml:space="preserve"> to gain a different perspective on the code that one has written and I would use it to learn from my mistakes and learn how to improve my programming abilities.</w:t>
       </w:r>
     </w:p>
     <w:p>
@@ -49,7 +96,23 @@
         <w:t>HTML is hypertext markup language</w:t>
       </w:r>
       <w:r>
-        <w:t>, which provides the canvas filled with text and divisions.  CSS (cascading style sheet) is used to add color and schemes for how the text and divisions are laid on the canvas.  Javascript is a scripting language that provides functionality and usability to the website and is very versatile with manipulating both HTML and CSS.  It can provide the Backbone structure of the website as well as the server-side language where information for HTML and CSS can be stored.</w:t>
+        <w:t xml:space="preserve">, which provides the canvas filled with text and divisions.  CSS (cascading style sheet) </w:t>
+      </w:r>
+      <w:proofErr w:type="gramStart"/>
+      <w:r>
+        <w:t>is used</w:t>
+      </w:r>
+      <w:proofErr w:type="gramEnd"/>
+      <w:r>
+        <w:t xml:space="preserve"> to add color and schemes for how the text and divisions are laid on the canvas.  </w:t>
+      </w:r>
+      <w:proofErr w:type="spellStart"/>
+      <w:r>
+        <w:t>Javascript</w:t>
+      </w:r>
+      <w:proofErr w:type="spellEnd"/>
+      <w:r>
+        <w:t xml:space="preserve"> is a scripting language that provides functionality and usability to the website and is very versatile with manipulating both HTML and CSS.  It can provide the Backbone structure of the website as well as the server-side language where information for HTML and CSS can be stored.</w:t>
       </w:r>
     </w:p>
     <w:p>
@@ -62,7 +125,15 @@
         <w:ind w:left="360"/>
       </w:pPr>
       <w:r>
-        <w:t xml:space="preserve">A singleton pattern is a structural pattern that allows an object to pass through it and assigns it a unique class.  The singleton pattern strictly assigns a class to only one object.  This is useful in order to ensure that when a function calls a specific item that it does not operate on an array of other items that may share that same class.  This is usually implemented as a necessary restriction in order to maintain </w:t>
+        <w:t xml:space="preserve">A singleton pattern is a structural pattern that allows an object to pass through it and assigns it a unique class.  The singleton pattern strictly assigns a class to only one object.  This is useful in order to ensure that when a function calls a specific item that it does not operate on an array of other items that may share that same class.  This </w:t>
+      </w:r>
+      <w:proofErr w:type="gramStart"/>
+      <w:r>
+        <w:t>is usually implemented</w:t>
+      </w:r>
+      <w:proofErr w:type="gramEnd"/>
+      <w:r>
+        <w:t xml:space="preserve"> as a necessary restriction in order to maintain </w:t>
       </w:r>
       <w:r>
         <w:t>order by reducing overlaps when necessary and maintaining constants for use across the board.</w:t>
@@ -127,7 +198,15 @@
         <w:t>is a beha</w:t>
       </w:r>
       <w:r>
-        <w:t>vioral pattern.  The publish-subscribe</w:t>
+        <w:t xml:space="preserve">vioral pattern.  </w:t>
+      </w:r>
+      <w:proofErr w:type="gramStart"/>
+      <w:r>
+        <w:t>The publish</w:t>
+      </w:r>
+      <w:proofErr w:type="gramEnd"/>
+      <w:r>
+        <w:t>-subscribe</w:t>
       </w:r>
       <w:r>
         <w:t xml:space="preserve"> pattern allows users to subscribe to a channel of information</w:t>
@@ -136,10 +215,34 @@
         <w:t xml:space="preserve"> that is managed and</w:t>
       </w:r>
       <w:r>
-        <w:t xml:space="preserve"> distributed by the publisher.  The publisher send out information and those who are subscribed to that channel will receive it.  This minimizes the amount of times the publisher has to output because the information will be sent out “as is” and the filter would generally fall on the user.</w:t>
-      </w:r>
-      <w:r>
-        <w:t xml:space="preserve">  For example, on forums, the subscriber is first subscribed to a base of popular channels and they can choose to unsubscribe or subscribe to other less popular, usually user generated, channels.</w:t>
+        <w:t xml:space="preserve"> distributed by the publisher.  The publisher send out information and those who </w:t>
+      </w:r>
+      <w:proofErr w:type="gramStart"/>
+      <w:r>
+        <w:t>are subscribed</w:t>
+      </w:r>
+      <w:proofErr w:type="gramEnd"/>
+      <w:r>
+        <w:t xml:space="preserve"> to that channel will receive it.  This minimizes the amount of times the publisher has to output because the information </w:t>
+      </w:r>
+      <w:proofErr w:type="gramStart"/>
+      <w:r>
+        <w:t>will be sent</w:t>
+      </w:r>
+      <w:proofErr w:type="gramEnd"/>
+      <w:r>
+        <w:t xml:space="preserve"> out “as is” and the filter would generally fall on the user.</w:t>
+      </w:r>
+      <w:r>
+        <w:t xml:space="preserve">  For example, on forums, the subscriber is first subscribed to a base of popular channels and they can choose to unsubscribe or subscribe to other less popular, usually user </w:t>
+      </w:r>
+      <w:proofErr w:type="gramStart"/>
+      <w:r>
+        <w:t>generated,</w:t>
+      </w:r>
+      <w:proofErr w:type="gramEnd"/>
+      <w:r>
+        <w:t xml:space="preserve"> channels.</w:t>
       </w:r>
     </w:p>
     <w:p>
@@ -152,11 +255,27 @@
         <w:ind w:left="360"/>
       </w:pPr>
       <w:r>
-        <w:t xml:space="preserve">A decorator pattern is a structural pattern.  The decorator pattern makes existing code more useful and promotes code reuse by reducing the need to sub-class because functionality can </w:t>
+        <w:t xml:space="preserve">A decorator pattern is a structural pattern.  The decorator pattern makes existing code more useful and promotes code reuse by reducing the need to sub-class because functionality </w:t>
+      </w:r>
+      <w:proofErr w:type="gramStart"/>
+      <w:r>
+        <w:t xml:space="preserve">can </w:t>
       </w:r>
       <w:r>
         <w:lastRenderedPageBreak/>
-        <w:t>be added to the existing objects.  It is called a decorator because it allows the user to modify the properties of objects without having to change a large portion of the code to do so.  This is very useful for having to assign a specific property to an array of different objects in order to allow them to pass through a common function.</w:t>
+        <w:t>be added</w:t>
+      </w:r>
+      <w:proofErr w:type="gramEnd"/>
+      <w:r>
+        <w:t xml:space="preserve"> to the existing objects.  It </w:t>
+      </w:r>
+      <w:proofErr w:type="gramStart"/>
+      <w:r>
+        <w:t>is called</w:t>
+      </w:r>
+      <w:proofErr w:type="gramEnd"/>
+      <w:r>
+        <w:t xml:space="preserve"> a decorator because it allows the user to modify the properties of objects without having to change a large portion of the code to do so.  This is very useful for having to assign a specific property to an array of different objects in order to allow them to pass through a common function.</w:t>
       </w:r>
     </w:p>
     <w:p>
@@ -169,15 +288,38 @@
         <w:ind w:left="360"/>
       </w:pPr>
       <w:r>
-        <w:t>&lt;script type = ‘text/javascript&gt;</w:t>
-      </w:r>
-    </w:p>
-    <w:p>
-      <w:pPr>
-        <w:pStyle w:val="ListParagraph"/>
-      </w:pPr>
-      <w:r>
-        <w:t>var itemDecorator = function(item) {</w:t>
+        <w:t>&lt;script type = ‘text/</w:t>
+      </w:r>
+      <w:proofErr w:type="spellStart"/>
+      <w:r>
+        <w:t>javascript</w:t>
+      </w:r>
+      <w:proofErr w:type="spellEnd"/>
+      <w:r>
+        <w:t>&gt;</w:t>
+      </w:r>
+    </w:p>
+    <w:p>
+      <w:pPr>
+        <w:pStyle w:val="ListParagraph"/>
+      </w:pPr>
+      <w:proofErr w:type="spellStart"/>
+      <w:proofErr w:type="gramStart"/>
+      <w:r>
+        <w:t>var</w:t>
+      </w:r>
+      <w:proofErr w:type="spellEnd"/>
+      <w:proofErr w:type="gramEnd"/>
+      <w:r>
+        <w:t xml:space="preserve"> </w:t>
+      </w:r>
+      <w:proofErr w:type="spellStart"/>
+      <w:r>
+        <w:t>itemDecorator</w:t>
+      </w:r>
+      <w:proofErr w:type="spellEnd"/>
+      <w:r>
+        <w:t xml:space="preserve"> = function(item) {</w:t>
       </w:r>
     </w:p>
     <w:p>
@@ -186,7 +328,14 @@
       </w:pPr>
       <w:r>
         <w:tab/>
-        <w:t>this.item = item;</w:t>
+      </w:r>
+      <w:proofErr w:type="spellStart"/>
+      <w:r>
+        <w:t>this.item</w:t>
+      </w:r>
+      <w:proofErr w:type="spellEnd"/>
+      <w:r>
+        <w:t xml:space="preserve"> = item;</w:t>
       </w:r>
     </w:p>
     <w:p>
@@ -206,8 +355,13 @@
       <w:pPr>
         <w:pStyle w:val="ListParagraph"/>
       </w:pPr>
-      <w:r>
-        <w:t>itemDecorator.prototype = {</w:t>
+      <w:proofErr w:type="spellStart"/>
+      <w:r>
+        <w:t>itemDecorator.prototype</w:t>
+      </w:r>
+      <w:proofErr w:type="spellEnd"/>
+      <w:r>
+        <w:t xml:space="preserve"> = {</w:t>
       </w:r>
     </w:p>
     <w:p>
@@ -216,7 +370,14 @@
       </w:pPr>
       <w:r>
         <w:tab/>
-        <w:t>moves: function(){</w:t>
+      </w:r>
+      <w:proofErr w:type="gramStart"/>
+      <w:r>
+        <w:t>moves</w:t>
+      </w:r>
+      <w:proofErr w:type="gramEnd"/>
+      <w:r>
+        <w:t>: function(){</w:t>
       </w:r>
     </w:p>
     <w:p>
@@ -224,8 +385,18 @@
         <w:pStyle w:val="ListParagraph"/>
         <w:ind w:left="1440" w:firstLine="720"/>
       </w:pPr>
-      <w:r>
-        <w:t>this.item.moves();</w:t>
+      <w:proofErr w:type="spellStart"/>
+      <w:proofErr w:type="gramStart"/>
+      <w:r>
+        <w:t>this.item.moves</w:t>
+      </w:r>
+      <w:proofErr w:type="spellEnd"/>
+      <w:r>
+        <w:t>(</w:t>
+      </w:r>
+      <w:proofErr w:type="gramEnd"/>
+      <w:r>
+        <w:t>);</w:t>
       </w:r>
     </w:p>
     <w:p>
@@ -243,7 +414,14 @@
       </w:pPr>
       <w:r>
         <w:tab/>
-        <w:t>talks: function(){</w:t>
+      </w:r>
+      <w:proofErr w:type="gramStart"/>
+      <w:r>
+        <w:t>talks</w:t>
+      </w:r>
+      <w:proofErr w:type="gramEnd"/>
+      <w:r>
+        <w:t>: function(){</w:t>
       </w:r>
     </w:p>
     <w:p>
@@ -255,7 +433,19 @@
       </w:r>
       <w:r>
         <w:tab/>
-        <w:t>this.item.talks();</w:t>
+      </w:r>
+      <w:proofErr w:type="spellStart"/>
+      <w:proofErr w:type="gramStart"/>
+      <w:r>
+        <w:t>this.item.talks</w:t>
+      </w:r>
+      <w:proofErr w:type="spellEnd"/>
+      <w:r>
+        <w:t>(</w:t>
+      </w:r>
+      <w:proofErr w:type="gramEnd"/>
+      <w:r>
+        <w:t>);</w:t>
       </w:r>
     </w:p>
     <w:p>
@@ -294,31 +484,84 @@
         <w:ind w:left="360"/>
       </w:pPr>
       <w:r>
-        <w:t>&lt;script type= ‘text/javascript’&gt;</w:t>
-      </w:r>
-    </w:p>
-    <w:p>
-      <w:pPr>
-        <w:pStyle w:val="ListParagraph"/>
-      </w:pPr>
-      <w:r>
-        <w:t>function sandwich (stuff) {</w:t>
-      </w:r>
-    </w:p>
-    <w:p>
-      <w:pPr>
-        <w:pStyle w:val="ListParagraph"/>
-      </w:pPr>
-      <w:r>
-        <w:t xml:space="preserve">    this.meat = item.meat || "ham";</w:t>
-      </w:r>
-    </w:p>
-    <w:p>
-      <w:pPr>
-        <w:pStyle w:val="ListParagraph"/>
-      </w:pPr>
-      <w:r>
-        <w:t xml:space="preserve">    this.cheese = item.cheese || "american";</w:t>
+        <w:t>&lt;script type= ‘text/</w:t>
+      </w:r>
+      <w:proofErr w:type="spellStart"/>
+      <w:r>
+        <w:t>javascript</w:t>
+      </w:r>
+      <w:proofErr w:type="spellEnd"/>
+      <w:r>
+        <w:t>’&gt;</w:t>
+      </w:r>
+    </w:p>
+    <w:p>
+      <w:pPr>
+        <w:pStyle w:val="ListParagraph"/>
+      </w:pPr>
+      <w:proofErr w:type="gramStart"/>
+      <w:r>
+        <w:t>function</w:t>
+      </w:r>
+      <w:proofErr w:type="gramEnd"/>
+      <w:r>
+        <w:t xml:space="preserve"> sandwich (stuff) {</w:t>
+      </w:r>
+    </w:p>
+    <w:p>
+      <w:pPr>
+        <w:pStyle w:val="ListParagraph"/>
+      </w:pPr>
+      <w:r>
+        <w:t xml:space="preserve">    </w:t>
+      </w:r>
+      <w:proofErr w:type="spellStart"/>
+      <w:r>
+        <w:t>this.meat</w:t>
+      </w:r>
+      <w:proofErr w:type="spellEnd"/>
+      <w:r>
+        <w:t xml:space="preserve"> = </w:t>
+      </w:r>
+      <w:proofErr w:type="spellStart"/>
+      <w:r>
+        <w:t>item.meat</w:t>
+      </w:r>
+      <w:proofErr w:type="spellEnd"/>
+      <w:r>
+        <w:t xml:space="preserve"> || "ham";</w:t>
+      </w:r>
+    </w:p>
+    <w:p>
+      <w:pPr>
+        <w:pStyle w:val="ListParagraph"/>
+      </w:pPr>
+      <w:r>
+        <w:t xml:space="preserve">    </w:t>
+      </w:r>
+      <w:proofErr w:type="spellStart"/>
+      <w:r>
+        <w:t>this.cheese</w:t>
+      </w:r>
+      <w:proofErr w:type="spellEnd"/>
+      <w:r>
+        <w:t xml:space="preserve"> = </w:t>
+      </w:r>
+      <w:proofErr w:type="spellStart"/>
+      <w:r>
+        <w:t>item.cheese</w:t>
+      </w:r>
+      <w:proofErr w:type="spellEnd"/>
+      <w:r>
+        <w:t xml:space="preserve"> || "</w:t>
+      </w:r>
+      <w:proofErr w:type="spellStart"/>
+      <w:r>
+        <w:t>american</w:t>
+      </w:r>
+      <w:proofErr w:type="spellEnd"/>
+      <w:r>
+        <w:t>";</w:t>
       </w:r>
     </w:p>
     <w:p>
@@ -333,24 +576,61 @@
       <w:pPr>
         <w:pStyle w:val="ListParagraph"/>
       </w:pPr>
-      <w:r>
-        <w:t>function drink (item) {</w:t>
-      </w:r>
-    </w:p>
-    <w:p>
-      <w:pPr>
-        <w:pStyle w:val="ListParagraph"/>
-      </w:pPr>
-      <w:r>
-        <w:t xml:space="preserve">    this.soda = item.soda || "coke";</w:t>
-      </w:r>
-    </w:p>
-    <w:p>
-      <w:pPr>
-        <w:pStyle w:val="ListParagraph"/>
-      </w:pPr>
-      <w:r>
-        <w:t xml:space="preserve">    this.water = item.water || "water";</w:t>
+      <w:proofErr w:type="gramStart"/>
+      <w:r>
+        <w:t>function</w:t>
+      </w:r>
+      <w:proofErr w:type="gramEnd"/>
+      <w:r>
+        <w:t xml:space="preserve"> drink (item) {</w:t>
+      </w:r>
+    </w:p>
+    <w:p>
+      <w:pPr>
+        <w:pStyle w:val="ListParagraph"/>
+      </w:pPr>
+      <w:r>
+        <w:t xml:space="preserve">    </w:t>
+      </w:r>
+      <w:proofErr w:type="spellStart"/>
+      <w:r>
+        <w:t>this.soda</w:t>
+      </w:r>
+      <w:proofErr w:type="spellEnd"/>
+      <w:r>
+        <w:t xml:space="preserve"> = </w:t>
+      </w:r>
+      <w:proofErr w:type="spellStart"/>
+      <w:r>
+        <w:t>item.soda</w:t>
+      </w:r>
+      <w:proofErr w:type="spellEnd"/>
+      <w:r>
+        <w:t xml:space="preserve"> || "coke";</w:t>
+      </w:r>
+    </w:p>
+    <w:p>
+      <w:pPr>
+        <w:pStyle w:val="ListParagraph"/>
+      </w:pPr>
+      <w:r>
+        <w:t xml:space="preserve">    </w:t>
+      </w:r>
+      <w:proofErr w:type="spellStart"/>
+      <w:r>
+        <w:t>this.water</w:t>
+      </w:r>
+      <w:proofErr w:type="spellEnd"/>
+      <w:r>
+        <w:t xml:space="preserve"> = </w:t>
+      </w:r>
+      <w:proofErr w:type="spellStart"/>
+      <w:r>
+        <w:t>item.water</w:t>
+      </w:r>
+      <w:proofErr w:type="spellEnd"/>
+      <w:r>
+        <w:t xml:space="preserve"> || "water";</w:t>
       </w:r>
     </w:p>
     <w:p>
@@ -365,45 +645,100 @@
       <w:pPr>
         <w:pStyle w:val="ListParagraph"/>
       </w:pPr>
-      <w:r>
-        <w:t>function mealfactory() {};</w:t>
-      </w:r>
-    </w:p>
-    <w:p>
-      <w:pPr>
-        <w:pStyle w:val="ListParagraph"/>
-      </w:pPr>
-      <w:r>
-        <w:t>mealfactory.prototype.lunchClass = sandwich;</w:t>
-      </w:r>
-    </w:p>
-    <w:p>
-      <w:pPr>
-        <w:pStyle w:val="ListParagraph"/>
-      </w:pPr>
-    </w:p>
-    <w:p>
-      <w:pPr>
-        <w:pStyle w:val="ListParagraph"/>
-      </w:pPr>
-      <w:r>
-        <w:t>mealfactory.prototype.createMeal = function(stuff) {</w:t>
-      </w:r>
-    </w:p>
-    <w:p>
-      <w:pPr>
-        <w:pStyle w:val="ListParagraph"/>
-      </w:pPr>
-      <w:r>
-        <w:t xml:space="preserve">    if (item.mealClass === "sandwich"){</w:t>
-      </w:r>
-    </w:p>
-    <w:p>
-      <w:pPr>
-        <w:pStyle w:val="ListParagraph"/>
-      </w:pPr>
-      <w:r>
-        <w:t xml:space="preserve">        item.mealClass = sandwich;               </w:t>
+      <w:proofErr w:type="gramStart"/>
+      <w:r>
+        <w:t>function</w:t>
+      </w:r>
+      <w:proofErr w:type="gramEnd"/>
+      <w:r>
+        <w:t xml:space="preserve"> </w:t>
+      </w:r>
+      <w:proofErr w:type="spellStart"/>
+      <w:r>
+        <w:t>mealfactory</w:t>
+      </w:r>
+      <w:proofErr w:type="spellEnd"/>
+      <w:r>
+        <w:t>() {};</w:t>
+      </w:r>
+    </w:p>
+    <w:p>
+      <w:pPr>
+        <w:pStyle w:val="ListParagraph"/>
+      </w:pPr>
+      <w:proofErr w:type="spellStart"/>
+      <w:r>
+        <w:t>mealfactory.prototype.lunchClass</w:t>
+      </w:r>
+      <w:proofErr w:type="spellEnd"/>
+      <w:r>
+        <w:t xml:space="preserve"> = sandwich;</w:t>
+      </w:r>
+    </w:p>
+    <w:p>
+      <w:pPr>
+        <w:pStyle w:val="ListParagraph"/>
+      </w:pPr>
+    </w:p>
+    <w:p>
+      <w:pPr>
+        <w:pStyle w:val="ListParagraph"/>
+      </w:pPr>
+      <w:proofErr w:type="spellStart"/>
+      <w:r>
+        <w:t>mealfactory.prototype.createMeal</w:t>
+      </w:r>
+      <w:proofErr w:type="spellEnd"/>
+      <w:r>
+        <w:t xml:space="preserve"> = </w:t>
+      </w:r>
+      <w:proofErr w:type="gramStart"/>
+      <w:r>
+        <w:t>function(</w:t>
+      </w:r>
+      <w:proofErr w:type="gramEnd"/>
+      <w:r>
+        <w:t>stuff) {</w:t>
+      </w:r>
+    </w:p>
+    <w:p>
+      <w:pPr>
+        <w:pStyle w:val="ListParagraph"/>
+      </w:pPr>
+      <w:r>
+        <w:t xml:space="preserve">    </w:t>
+      </w:r>
+      <w:proofErr w:type="gramStart"/>
+      <w:r>
+        <w:t>if</w:t>
+      </w:r>
+      <w:proofErr w:type="gramEnd"/>
+      <w:r>
+        <w:t xml:space="preserve"> (</w:t>
+      </w:r>
+      <w:proofErr w:type="spellStart"/>
+      <w:r>
+        <w:t>item.mealClass</w:t>
+      </w:r>
+      <w:proofErr w:type="spellEnd"/>
+      <w:r>
+        <w:t xml:space="preserve"> === "sandwich"){</w:t>
+      </w:r>
+    </w:p>
+    <w:p>
+      <w:pPr>
+        <w:pStyle w:val="ListParagraph"/>
+      </w:pPr>
+      <w:r>
+        <w:t xml:space="preserve">        </w:t>
+      </w:r>
+      <w:proofErr w:type="spellStart"/>
+      <w:r>
+        <w:t>item.mealClass</w:t>
+      </w:r>
+      <w:proofErr w:type="spellEnd"/>
+      <w:r>
+        <w:t xml:space="preserve"> = sandwich;               </w:t>
       </w:r>
     </w:p>
     <w:p>
@@ -424,16 +759,28 @@
         </w:numPr>
         <w:ind w:left="360"/>
       </w:pPr>
-      <w:r>
-        <w:t>var something = function(){</w:t>
-      </w:r>
-    </w:p>
-    <w:p>
-      <w:pPr>
-        <w:pStyle w:val="ListParagraph"/>
-      </w:pPr>
-      <w:r>
-        <w:t>var item1 = function(){</w:t>
+      <w:proofErr w:type="spellStart"/>
+      <w:r>
+        <w:t>var</w:t>
+      </w:r>
+      <w:proofErr w:type="spellEnd"/>
+      <w:r>
+        <w:t xml:space="preserve"> something = function(){</w:t>
+      </w:r>
+    </w:p>
+    <w:p>
+      <w:pPr>
+        <w:pStyle w:val="ListParagraph"/>
+      </w:pPr>
+      <w:proofErr w:type="spellStart"/>
+      <w:proofErr w:type="gramStart"/>
+      <w:r>
+        <w:t>var</w:t>
+      </w:r>
+      <w:proofErr w:type="spellEnd"/>
+      <w:proofErr w:type="gramEnd"/>
+      <w:r>
+        <w:t xml:space="preserve"> item1 = function(){</w:t>
       </w:r>
     </w:p>
     <w:p>
@@ -442,7 +789,14 @@
       </w:pPr>
       <w:r>
         <w:tab/>
-        <w:t>item2();</w:t>
+      </w:r>
+      <w:proofErr w:type="gramStart"/>
+      <w:r>
+        <w:t>item2(</w:t>
+      </w:r>
+      <w:proofErr w:type="gramEnd"/>
+      <w:r>
+        <w:t>);</w:t>
       </w:r>
     </w:p>
     <w:p>
@@ -462,8 +816,21 @@
       <w:pPr>
         <w:pStyle w:val="ListParagraph"/>
       </w:pPr>
-      <w:r>
-        <w:t>Var item2 = function(){</w:t>
+      <w:proofErr w:type="spellStart"/>
+      <w:r>
+        <w:t>Var</w:t>
+      </w:r>
+      <w:proofErr w:type="spellEnd"/>
+      <w:r>
+        <w:t xml:space="preserve"> item2 = </w:t>
+      </w:r>
+      <w:proofErr w:type="gramStart"/>
+      <w:r>
+        <w:t>function(</w:t>
+      </w:r>
+      <w:proofErr w:type="gramEnd"/>
+      <w:r>
+        <w:t>){</w:t>
       </w:r>
     </w:p>
     <w:p>
@@ -473,7 +840,14 @@
       <w:r>
         <w:lastRenderedPageBreak/>
         <w:tab/>
-        <w:t>alert(‘but I’m hidden!’);</w:t>
+      </w:r>
+      <w:proofErr w:type="gramStart"/>
+      <w:r>
+        <w:t>alert(</w:t>
+      </w:r>
+      <w:proofErr w:type="gramEnd"/>
+      <w:r>
+        <w:t>‘but I’m hidden!’);</w:t>
       </w:r>
     </w:p>
     <w:p>
@@ -493,21 +867,41 @@
       <w:pPr>
         <w:pStyle w:val="ListParagraph"/>
       </w:pPr>
-      <w:r>
-        <w:t>var frame = {};</w:t>
-      </w:r>
-    </w:p>
-    <w:p>
-      <w:pPr>
-        <w:pStyle w:val="ListParagraph"/>
-      </w:pPr>
-    </w:p>
-    <w:p>
-      <w:pPr>
-        <w:pStyle w:val="ListParagraph"/>
-      </w:pPr>
-      <w:r>
-        <w:t>frame.Singleton = function(){</w:t>
+      <w:proofErr w:type="spellStart"/>
+      <w:proofErr w:type="gramStart"/>
+      <w:r>
+        <w:t>var</w:t>
+      </w:r>
+      <w:proofErr w:type="spellEnd"/>
+      <w:proofErr w:type="gramEnd"/>
+      <w:r>
+        <w:t xml:space="preserve"> frame = {};</w:t>
+      </w:r>
+    </w:p>
+    <w:p>
+      <w:pPr>
+        <w:pStyle w:val="ListParagraph"/>
+      </w:pPr>
+    </w:p>
+    <w:p>
+      <w:pPr>
+        <w:pStyle w:val="ListParagraph"/>
+      </w:pPr>
+      <w:proofErr w:type="spellStart"/>
+      <w:r>
+        <w:t>frame.Singleton</w:t>
+      </w:r>
+      <w:proofErr w:type="spellEnd"/>
+      <w:r>
+        <w:t xml:space="preserve"> = </w:t>
+      </w:r>
+      <w:proofErr w:type="gramStart"/>
+      <w:r>
+        <w:t>function(</w:t>
+      </w:r>
+      <w:proofErr w:type="gramEnd"/>
+      <w:r>
+        <w:t>){</w:t>
       </w:r>
     </w:p>
     <w:p>
@@ -516,7 +910,14 @@
       </w:pPr>
       <w:r>
         <w:tab/>
-        <w:t>item1();</w:t>
+      </w:r>
+      <w:proofErr w:type="gramStart"/>
+      <w:r>
+        <w:t>item1(</w:t>
+      </w:r>
+      <w:proofErr w:type="gramEnd"/>
+      <w:r>
+        <w:t>);</w:t>
       </w:r>
     </w:p>
     <w:p>
@@ -525,7 +926,14 @@
       </w:pPr>
       <w:r>
         <w:tab/>
-        <w:t>item2();</w:t>
+      </w:r>
+      <w:proofErr w:type="gramStart"/>
+      <w:r>
+        <w:t>item2(</w:t>
+      </w:r>
+      <w:proofErr w:type="gramEnd"/>
+      <w:r>
+        <w:t>);</w:t>
       </w:r>
     </w:p>
     <w:p>
@@ -545,8 +953,13 @@
       <w:pPr>
         <w:pStyle w:val="ListParagraph"/>
       </w:pPr>
-      <w:r>
-        <w:t>frame.Singleton.prototype = {</w:t>
+      <w:proofErr w:type="spellStart"/>
+      <w:r>
+        <w:t>frame.Singleton.prototype</w:t>
+      </w:r>
+      <w:proofErr w:type="spellEnd"/>
+      <w:r>
+        <w:t xml:space="preserve"> = {</w:t>
       </w:r>
     </w:p>
     <w:p>
@@ -555,7 +968,14 @@
       </w:pPr>
       <w:r>
         <w:tab/>
-        <w:t>if (item1() == item2());</w:t>
+      </w:r>
+      <w:proofErr w:type="gramStart"/>
+      <w:r>
+        <w:t>if</w:t>
+      </w:r>
+      <w:proofErr w:type="gramEnd"/>
+      <w:r>
+        <w:t xml:space="preserve"> (item1() == item2());</w:t>
       </w:r>
     </w:p>
     <w:p>
@@ -567,7 +987,14 @@
       </w:r>
       <w:r>
         <w:tab/>
-        <w:t>create new class for item2();</w:t>
+      </w:r>
+      <w:proofErr w:type="gramStart"/>
+      <w:r>
+        <w:t>create</w:t>
+      </w:r>
+      <w:proofErr w:type="gramEnd"/>
+      <w:r>
+        <w:t xml:space="preserve"> new class for item2();</w:t>
       </w:r>
     </w:p>
     <w:p>
@@ -596,14 +1023,39 @@
         </w:numPr>
         <w:ind w:left="360"/>
       </w:pPr>
-      <w:r>
-        <w:t>jQuery is a javascript library made specifically for a simple, cross-browser</w:t>
+      <w:proofErr w:type="spellStart"/>
+      <w:proofErr w:type="gramStart"/>
+      <w:r>
+        <w:t>jQuery</w:t>
+      </w:r>
+      <w:proofErr w:type="spellEnd"/>
+      <w:proofErr w:type="gramEnd"/>
+      <w:r>
+        <w:t xml:space="preserve"> is a </w:t>
+      </w:r>
+      <w:proofErr w:type="spellStart"/>
+      <w:r>
+        <w:t>javascript</w:t>
+      </w:r>
+      <w:proofErr w:type="spellEnd"/>
+      <w:r>
+        <w:t xml:space="preserve"> library made specifically for a simple, cross-browser</w:t>
       </w:r>
       <w:r>
         <w:t xml:space="preserve"> compatible</w:t>
       </w:r>
       <w:r>
-        <w:t xml:space="preserve">, client-side scripting language for HTML.  jQuery would be best used for when </w:t>
+        <w:t xml:space="preserve">, client-side scripting language for HTML.  </w:t>
+      </w:r>
+      <w:proofErr w:type="spellStart"/>
+      <w:proofErr w:type="gramStart"/>
+      <w:r>
+        <w:t>jQuery</w:t>
+      </w:r>
+      <w:proofErr w:type="spellEnd"/>
+      <w:proofErr w:type="gramEnd"/>
+      <w:r>
+        <w:t xml:space="preserve"> would be best used for when </w:t>
       </w:r>
       <w:r>
         <w:t xml:space="preserve">creating an interactive user interface that will work on many browsers.  </w:t>
@@ -625,16 +1077,45 @@
         <w:t>Backbone.js is a slightly smaller library</w:t>
       </w:r>
       <w:r>
-        <w:t xml:space="preserve"> than jQuery</w:t>
-      </w:r>
+        <w:t xml:space="preserve"> than </w:t>
+      </w:r>
+      <w:proofErr w:type="spellStart"/>
+      <w:r>
+        <w:t>jQuery</w:t>
+      </w:r>
+      <w:proofErr w:type="spellEnd"/>
       <w:r>
         <w:t xml:space="preserve"> designed for structure by providing a consistent framework.  </w:t>
       </w:r>
       <w:r>
-        <w:t>Much of backbone.js’s functionality is dependent on underscore.js a shorthand function library as well as require.js, which is also a library that helps improve shorthand notation of the MVC framework.  The Model View Controller framework is the basis for all Backbone.js’s structure</w:t>
-      </w:r>
-      <w:r>
-        <w:t xml:space="preserve"> for single page web applications that contact RESTful servers</w:t>
+        <w:t xml:space="preserve">Much of </w:t>
+      </w:r>
+      <w:proofErr w:type="spellStart"/>
+      <w:r>
+        <w:t>backbone.js’s</w:t>
+      </w:r>
+      <w:proofErr w:type="spellEnd"/>
+      <w:r>
+        <w:t xml:space="preserve"> functionality is dependent on underscore.js a shorthand function library as well as require.js, which is also a library that helps improve shorthand notation of the MVC framework.  The Model View Controller framework is the basis for all </w:t>
+      </w:r>
+      <w:proofErr w:type="spellStart"/>
+      <w:r>
+        <w:t>Backbone.js’s</w:t>
+      </w:r>
+      <w:proofErr w:type="spellEnd"/>
+      <w:r>
+        <w:t xml:space="preserve"> structure</w:t>
+      </w:r>
+      <w:r>
+        <w:t xml:space="preserve"> for single page web applications that contact </w:t>
+      </w:r>
+      <w:proofErr w:type="spellStart"/>
+      <w:r>
+        <w:t>RESTful</w:t>
+      </w:r>
+      <w:proofErr w:type="spellEnd"/>
+      <w:r>
+        <w:t xml:space="preserve"> servers</w:t>
       </w:r>
       <w:r>
         <w:t xml:space="preserve">.  The model is the collection of all the objects.  The view is what the users see.  The controller is how the users can interact with the page.  This is different </w:t>
@@ -643,10 +1124,26 @@
         <w:t>from</w:t>
       </w:r>
       <w:r>
-        <w:t xml:space="preserve"> jQuery </w:t>
-      </w:r>
-      <w:r>
-        <w:t>because of its smaller library it requires the user to follow a more intended pattern where jQuery is more open to more possibilities.</w:t>
+        <w:t xml:space="preserve"> </w:t>
+      </w:r>
+      <w:proofErr w:type="spellStart"/>
+      <w:r>
+        <w:t>jQuery</w:t>
+      </w:r>
+      <w:proofErr w:type="spellEnd"/>
+      <w:r>
+        <w:t xml:space="preserve"> </w:t>
+      </w:r>
+      <w:r>
+        <w:t xml:space="preserve">because of its smaller library it requires the user to follow a more intended pattern where </w:t>
+      </w:r>
+      <w:proofErr w:type="spellStart"/>
+      <w:r>
+        <w:t>jQuery</w:t>
+      </w:r>
+      <w:proofErr w:type="spellEnd"/>
+      <w:r>
+        <w:t xml:space="preserve"> is more open to more possibilities.</w:t>
       </w:r>
     </w:p>
     <w:p>
@@ -658,8 +1155,29 @@
         </w:numPr>
         <w:ind w:left="360"/>
       </w:pPr>
-      <w:r>
-        <w:t>var M = document.getElementsByTagName(‘img’);</w:t>
+      <w:proofErr w:type="spellStart"/>
+      <w:r>
+        <w:t>var</w:t>
+      </w:r>
+      <w:proofErr w:type="spellEnd"/>
+      <w:r>
+        <w:t xml:space="preserve"> M = </w:t>
+      </w:r>
+      <w:proofErr w:type="spellStart"/>
+      <w:r>
+        <w:t>document.getElementsByTagName</w:t>
+      </w:r>
+      <w:proofErr w:type="spellEnd"/>
+      <w:r>
+        <w:t>(‘</w:t>
+      </w:r>
+      <w:proofErr w:type="spellStart"/>
+      <w:r>
+        <w:t>img</w:t>
+      </w:r>
+      <w:proofErr w:type="spellEnd"/>
+      <w:r>
+        <w:t>’);</w:t>
       </w:r>
     </w:p>
     <w:p>
@@ -671,8 +1189,21 @@
         </w:numPr>
         <w:ind w:left="360"/>
       </w:pPr>
-      <w:r>
-        <w:t>var N = document.getElementById(‘fire’);</w:t>
+      <w:proofErr w:type="spellStart"/>
+      <w:r>
+        <w:t>var</w:t>
+      </w:r>
+      <w:proofErr w:type="spellEnd"/>
+      <w:r>
+        <w:t xml:space="preserve"> N = </w:t>
+      </w:r>
+      <w:proofErr w:type="spellStart"/>
+      <w:r>
+        <w:t>document.getElementById</w:t>
+      </w:r>
+      <w:proofErr w:type="spellEnd"/>
+      <w:r>
+        <w:t>(‘fire’);</w:t>
       </w:r>
     </w:p>
     <w:p>
@@ -684,20 +1215,45 @@
         </w:numPr>
         <w:ind w:left="360"/>
       </w:pPr>
-      <w:r>
-        <w:t>var O = document.getElementById(‘fire’);</w:t>
-      </w:r>
-    </w:p>
-    <w:p>
-      <w:pPr>
-        <w:pStyle w:val="ListParagraph"/>
-      </w:pPr>
-      <w:r>
-        <w:t>O.innerHTML(‘&lt;p&gt;</w:t>
-      </w:r>
+      <w:proofErr w:type="spellStart"/>
+      <w:r>
+        <w:t>var</w:t>
+      </w:r>
+      <w:proofErr w:type="spellEnd"/>
+      <w:r>
+        <w:t xml:space="preserve"> O = </w:t>
+      </w:r>
+      <w:proofErr w:type="spellStart"/>
+      <w:r>
+        <w:t>document.getElementById</w:t>
+      </w:r>
+      <w:proofErr w:type="spellEnd"/>
+      <w:r>
+        <w:t>(‘fire’);</w:t>
+      </w:r>
+    </w:p>
+    <w:p>
+      <w:pPr>
+        <w:pStyle w:val="ListParagraph"/>
+      </w:pPr>
+      <w:proofErr w:type="spellStart"/>
+      <w:proofErr w:type="gramStart"/>
+      <w:r>
+        <w:t>O.innerHTML</w:t>
+      </w:r>
+      <w:proofErr w:type="spellEnd"/>
+      <w:r>
+        <w:t>(</w:t>
+      </w:r>
+      <w:proofErr w:type="gramEnd"/>
+      <w:r>
+        <w:t>‘&lt;p&gt;</w:t>
+      </w:r>
+      <w:proofErr w:type="spellStart"/>
       <w:r>
         <w:t>oo</w:t>
       </w:r>
+      <w:proofErr w:type="spellEnd"/>
       <w:r>
         <w:t>&lt;/p&gt;’);</w:t>
       </w:r>
@@ -711,8 +1267,21 @@
         </w:numPr>
         <w:ind w:left="360"/>
       </w:pPr>
-      <w:r>
-        <w:t>var P = document.createElement(‘p’);</w:t>
+      <w:proofErr w:type="spellStart"/>
+      <w:r>
+        <w:t>var</w:t>
+      </w:r>
+      <w:proofErr w:type="spellEnd"/>
+      <w:r>
+        <w:t xml:space="preserve"> P = </w:t>
+      </w:r>
+      <w:proofErr w:type="spellStart"/>
+      <w:r>
+        <w:t>document.createElement</w:t>
+      </w:r>
+      <w:proofErr w:type="spellEnd"/>
+      <w:r>
+        <w:t>(‘p’);</w:t>
       </w:r>
     </w:p>
     <w:p>
@@ -725,7 +1294,55 @@
         <w:ind w:left="360"/>
       </w:pPr>
       <w:r>
-        <w:t>Node.js is the event-driven input/output server-side Javascript system.  This also allows developers to create an entire web application with Javascript alone without having to rely on Apache or lighty.  This software was written to enhance the usability and stretch the limits of the capabilities of Javascript.  The node package manager has many program lib that allow the node applications to do a wide variety of processes such as graphical UIs, games, heavy computations such as in the site WolframAlpha.</w:t>
+        <w:t xml:space="preserve">Node.js is the event-driven input/output server-side </w:t>
+      </w:r>
+      <w:proofErr w:type="spellStart"/>
+      <w:r>
+        <w:t>Javascript</w:t>
+      </w:r>
+      <w:proofErr w:type="spellEnd"/>
+      <w:r>
+        <w:t xml:space="preserve"> system.  This also allows developers to create an entire web application with </w:t>
+      </w:r>
+      <w:proofErr w:type="spellStart"/>
+      <w:r>
+        <w:t>Javascript</w:t>
+      </w:r>
+      <w:proofErr w:type="spellEnd"/>
+      <w:r>
+        <w:t xml:space="preserve"> alone without having to rely on Apache or </w:t>
+      </w:r>
+      <w:proofErr w:type="spellStart"/>
+      <w:r>
+        <w:t>lighty</w:t>
+      </w:r>
+      <w:proofErr w:type="spellEnd"/>
+      <w:r>
+        <w:t xml:space="preserve">.  This software </w:t>
+      </w:r>
+      <w:proofErr w:type="gramStart"/>
+      <w:r>
+        <w:t>was written</w:t>
+      </w:r>
+      <w:proofErr w:type="gramEnd"/>
+      <w:r>
+        <w:t xml:space="preserve"> to enhance the usability and stretch the limits of the capabilities of </w:t>
+      </w:r>
+      <w:proofErr w:type="spellStart"/>
+      <w:r>
+        <w:t>Javascript</w:t>
+      </w:r>
+      <w:proofErr w:type="spellEnd"/>
+      <w:r>
+        <w:t xml:space="preserve">.  The node package manager has many program lib that allow the node applications to do a wide variety of processes such as graphical UIs, games, heavy computations such as in the site </w:t>
+      </w:r>
+      <w:proofErr w:type="spellStart"/>
+      <w:r>
+        <w:t>WolframAlpha</w:t>
+      </w:r>
+      <w:proofErr w:type="spellEnd"/>
+      <w:r>
+        <w:t>.</w:t>
       </w:r>
     </w:p>
     <w:p>
@@ -755,7 +1372,15 @@
         <w:ind w:left="360"/>
       </w:pPr>
       <w:r>
-        <w:t>The concept of design patterns would be most important to know that they are out there for people to use.  I would not want my team wasting their time creating their own code if they can easily modify a design pattern in order to create the desired result.  They would have to understand that in the real world they will not have much time to waste and that they will have to manage their time and learn to learn another programmer’s instructions quickly.  This will aid them in solving their coding problems in a timely manner with less hiccups.</w:t>
+        <w:t xml:space="preserve">The concept of design patterns would be most important to know that they are out there for people to use.  I would not want my team wasting their time creating their own code if they can easily modify a design pattern in order to create the desired result.  They would have to understand that in the real world they will not have much time to waste and that they will have to manage their time and learn to learn another programmer’s instructions quickly.  This will aid them in solving their coding problems in a timely manner with </w:t>
+      </w:r>
+      <w:proofErr w:type="gramStart"/>
+      <w:r>
+        <w:t>less</w:t>
+      </w:r>
+      <w:proofErr w:type="gramEnd"/>
+      <w:r>
+        <w:t xml:space="preserve"> hiccups.</w:t>
       </w:r>
     </w:p>
     <w:p>
@@ -777,19 +1402,90 @@
         <w:ind w:left="360"/>
       </w:pPr>
       <w:r>
-        <w:t>Designing and developing a web application requires many parts to its creation.  Many of these functional units may have to be assigned to different teams and brought together as one when the application is finished.  To stress the importance of the need for unit testing is in that detail alone.  I would first iterate to them that we are a team and even if we are working on different projects we have to work like one well oiled machine.</w:t>
-      </w:r>
-    </w:p>
-    <w:p>
-      <w:pPr>
-        <w:ind w:left="360"/>
-      </w:pPr>
-      <w:r>
-        <w:t>They would also have to understand that unit testing is the quality control of all the individual parts in this well oiled machine.  If one part does not work, we will find it and fix it because it could potentially cause the machine (the team) to fall apart if it is not addressed properly.  To ensure that we do not put together an app full of broken parts, we must conduct unit testing to ensure that each part meets our standards.  Then and only then can the team pull together to create a truly amazing web application.</w:t>
+        <w:t xml:space="preserve">Designing and developing a web application requires many parts to its creation.  Many of these functional units may have to </w:t>
+      </w:r>
+      <w:proofErr w:type="gramStart"/>
+      <w:r>
+        <w:t>be assigned</w:t>
+      </w:r>
+      <w:proofErr w:type="gramEnd"/>
+      <w:r>
+        <w:t xml:space="preserve"> to different teams and brought together as one when the application is finished.  To stress the importance of the need for unit testing is in that detail alone.  I would first iterate to them that we are a team and even if we are working on different </w:t>
+      </w:r>
+      <w:proofErr w:type="gramStart"/>
+      <w:r>
+        <w:t>projects</w:t>
+      </w:r>
+      <w:proofErr w:type="gramEnd"/>
+      <w:r>
+        <w:t xml:space="preserve"> we have to work like one well oiled machine.</w:t>
+      </w:r>
+    </w:p>
+    <w:p>
+      <w:pPr>
+        <w:ind w:left="360"/>
+      </w:pPr>
+      <w:r>
+        <w:t xml:space="preserve">They would also have to understand that unit testing is the quality control of all the individual parts in this </w:t>
+      </w:r>
+      <w:proofErr w:type="gramStart"/>
+      <w:r>
+        <w:t>well oiled</w:t>
+      </w:r>
+      <w:proofErr w:type="gramEnd"/>
+      <w:r>
+        <w:t xml:space="preserve"> machine.  If one part does not work, we will find it and fix it because it could potentially cause the machine (the team) to fall apart if it </w:t>
+      </w:r>
+      <w:proofErr w:type="gramStart"/>
+      <w:r>
+        <w:t>is not addressed</w:t>
+      </w:r>
+      <w:proofErr w:type="gramEnd"/>
+      <w:r>
+        <w:t xml:space="preserve"> properly.  To ensure that we do not put together an app full of broken parts, we must conduct unit testing to ensure that each part meets our standards.  Then and only then can the team pull together to create a truly amazing web application.</w:t>
+      </w:r>
+    </w:p>
+    <w:p>
+      <w:pPr>
+        <w:ind w:left="360"/>
+      </w:pPr>
+    </w:p>
+    <w:p>
+      <w:pPr>
+        <w:ind w:left="360"/>
+      </w:pPr>
+      <w:proofErr w:type="spellStart"/>
+      <w:r>
+        <w:t>Github</w:t>
+      </w:r>
+      <w:proofErr w:type="spellEnd"/>
+      <w:r>
+        <w:t xml:space="preserve"> Repo:  </w:t>
+      </w:r>
+      <w:hyperlink r:id="rId7" w:history="1">
+        <w:r>
+          <w:rPr>
+            <w:rStyle w:val="Hyperlink"/>
+          </w:rPr>
+          <w:t>https://github.com/KoHingChan/217SP2013.git</w:t>
+        </w:r>
+      </w:hyperlink>
+    </w:p>
+    <w:p>
+      <w:pPr>
+        <w:ind w:left="360"/>
+      </w:pPr>
+      <w:proofErr w:type="spellStart"/>
+      <w:r>
+        <w:t>FinalExam</w:t>
+      </w:r>
+      <w:proofErr w:type="spellEnd"/>
+      <w:r>
+        <w:t>&gt;FinalExam217.docx</w:t>
       </w:r>
     </w:p>
     <w:sectPr>
-      <w:headerReference w:type="default" r:id="rId7"/>
+      <w:headerReference w:type="default" r:id="rId8"/>
       <w:pgSz w:w="12240" w:h="15840"/>
       <w:pgMar w:top="1440" w:right="1440" w:bottom="1440" w:left="1440" w:header="720" w:footer="720" w:gutter="0"/>
       <w:cols w:space="720"/>
@@ -1207,6 +1903,17 @@
       <w:ind w:left="720"/>
       <w:contextualSpacing/>
     </w:pPr>
+  </w:style>
+  <w:style w:type="character" w:styleId="Hyperlink">
+    <w:name w:val="Hyperlink"/>
+    <w:basedOn w:val="DefaultParagraphFont"/>
+    <w:uiPriority w:val="99"/>
+    <w:unhideWhenUsed/>
+    <w:rsid w:val="00DA7A56"/>
+    <w:rPr>
+      <w:color w:val="0000FF" w:themeColor="hyperlink"/>
+      <w:u w:val="single"/>
+    </w:rPr>
   </w:style>
 </w:styles>
 </file>

</xml_diff>